<commit_message>
Rapport intermédiare et rapport final
</commit_message>
<xml_diff>
--- a/doc/rapport_intermediaire/rapport_intermediaire.docx
+++ b/doc/rapport_intermediaire/rapport_intermediaire.docx
@@ -4061,8 +4061,6 @@
       <w:r>
         <w:t>Déroulement de la partie :</w:t>
       </w:r>
-      <w:bookmarkStart w:id="7" w:name="_GoBack"/>
-      <w:bookmarkEnd w:id="7"/>
     </w:p>
     <w:p>
       <w:pPr>
@@ -4246,7 +4244,7 @@
       <w:pPr>
         <w:pStyle w:val="Titre2"/>
       </w:pPr>
-      <w:bookmarkStart w:id="8" w:name="_Toc421060757"/>
+      <w:bookmarkStart w:id="7" w:name="_Toc421060757"/>
       <w:r>
         <w:lastRenderedPageBreak/>
         <w:t>Les s</w:t>
@@ -4254,7 +4252,7 @@
       <w:r>
         <w:t>cores</w:t>
       </w:r>
-      <w:bookmarkEnd w:id="8"/>
+      <w:bookmarkEnd w:id="7"/>
     </w:p>
     <w:p>
       <w:r>
@@ -6192,21 +6190,23 @@
       <w:pPr>
         <w:pStyle w:val="Titre1"/>
       </w:pPr>
-      <w:bookmarkStart w:id="9" w:name="_Toc421060758"/>
+      <w:bookmarkStart w:id="8" w:name="_Toc421060758"/>
       <w:r>
         <w:lastRenderedPageBreak/>
         <w:t>Cas d’utilisation</w:t>
       </w:r>
+      <w:bookmarkEnd w:id="8"/>
+    </w:p>
+    <w:p>
+      <w:pPr>
+        <w:pStyle w:val="Titre2"/>
+      </w:pPr>
+      <w:bookmarkStart w:id="9" w:name="_Toc421060759"/>
+      <w:r>
+        <w:t>Acteurs</w:t>
+      </w:r>
+      <w:bookmarkStart w:id="10" w:name="_GoBack"/>
       <w:bookmarkEnd w:id="9"/>
-    </w:p>
-    <w:p>
-      <w:pPr>
-        <w:pStyle w:val="Titre2"/>
-      </w:pPr>
-      <w:bookmarkStart w:id="10" w:name="_Toc421060759"/>
-      <w:r>
-        <w:t>Acteurs</w:t>
-      </w:r>
       <w:bookmarkEnd w:id="10"/>
     </w:p>
     <w:p>
@@ -6242,7 +6242,16 @@
         <w:t>Joueur simple</w:t>
       </w:r>
       <w:r>
-        <w:t> : Il rejoint un serveur et choisi son tank.</w:t>
+        <w:t xml:space="preserve"> : Il rejoint un serveur </w:t>
+      </w:r>
+      <w:r>
+        <w:rPr>
+          <w:strike/>
+        </w:rPr>
+        <w:t>et choisi son tank</w:t>
+      </w:r>
+      <w:r>
+        <w:t>.</w:t>
       </w:r>
     </w:p>
     <w:p>
@@ -6294,10 +6303,10 @@
             <v:path o:extrusionok="f" gradientshapeok="t" o:connecttype="rect"/>
             <o:lock v:ext="edit" aspectratio="t"/>
           </v:shapetype>
-          <v:shape id="_x0000_i1025" type="#_x0000_t75" style="width:427.45pt;height:363.2pt" o:ole="">
+          <v:shape id="_x0000_i1025" type="#_x0000_t75" style="width:427.5pt;height:363.5pt" o:ole="">
             <v:imagedata r:id="rId10" o:title=""/>
           </v:shape>
-          <o:OLEObject Type="Embed" ProgID="Visio.Drawing.15" ShapeID="_x0000_i1025" DrawAspect="Content" ObjectID="_1495953992" r:id="rId11"/>
+          <o:OLEObject Type="Embed" ProgID="Visio.Drawing.15" ShapeID="_x0000_i1025" DrawAspect="Content" ObjectID="_1496173741" r:id="rId11"/>
         </w:object>
       </w:r>
     </w:p>
@@ -10293,7 +10302,7 @@
               <w:rPr>
                 <w:noProof/>
               </w:rPr>
-              <w:t>6</w:t>
+              <w:t>7</w:t>
             </w:r>
             <w:r>
               <w:fldChar w:fldCharType="end"/>
@@ -10500,7 +10509,7 @@
             <w:rPr>
               <w:noProof/>
             </w:rPr>
-            <w:t>16.06.2015</w:t>
+            <w:t>18.06.2015</w:t>
           </w:r>
           <w:r>
             <w:fldChar w:fldCharType="end"/>
@@ -14033,7 +14042,7 @@
 </file>
 
 <file path=customXml/itemProps2.xml><?xml version="1.0" encoding="utf-8"?>
-<ds:datastoreItem xmlns:ds="http://schemas.openxmlformats.org/officeDocument/2006/customXml" ds:itemID="{19994A84-D889-4720-ABB0-A08B1D199AF1}">
+<ds:datastoreItem xmlns:ds="http://schemas.openxmlformats.org/officeDocument/2006/customXml" ds:itemID="{5959DA0D-4F77-41B0-855A-A7E732B4569D}">
   <ds:schemaRefs>
     <ds:schemaRef ds:uri="http://schemas.openxmlformats.org/officeDocument/2006/bibliography"/>
   </ds:schemaRefs>

</xml_diff>